<commit_message>
Updated to remove unclear measure.
</commit_message>
<xml_diff>
--- a/project_notebook/2-summary/Project and Team Overview.docx
+++ b/project_notebook/2-summary/Project and Team Overview.docx
@@ -60,28 +60,12 @@
           <w:szCs w:val="20"/>
         </w:rPr>
       </w:pPr>
-      <w:proofErr w:type="spellStart"/>
-      <w:r>
-        <w:rPr>
-          <w:rFonts w:ascii="Times" w:hAnsi="Times"/>
-        </w:rPr>
-        <w:t>Dimitar</w:t>
-      </w:r>
-      <w:proofErr w:type="spellEnd"/>
-      <w:r>
-        <w:rPr>
-          <w:rFonts w:ascii="Times" w:hAnsi="Times"/>
-        </w:rPr>
-        <w:t xml:space="preserve"> </w:t>
-      </w:r>
-      <w:proofErr w:type="spellStart"/>
-      <w:r>
-        <w:rPr>
-          <w:rFonts w:ascii="Times" w:hAnsi="Times"/>
-        </w:rPr>
-        <w:t>Dimitrov</w:t>
-      </w:r>
-      <w:proofErr w:type="spellEnd"/>
+      <w:r>
+        <w:rPr>
+          <w:rFonts w:ascii="Times" w:hAnsi="Times"/>
+        </w:rPr>
+        <w:t>Dimitar Dimitrov</w:t>
+      </w:r>
     </w:p>
     <w:p>
       <w:pPr>
@@ -96,16 +80,8 @@
         <w:rPr>
           <w:rFonts w:ascii="Times" w:hAnsi="Times"/>
         </w:rPr>
-        <w:t xml:space="preserve">Greg </w:t>
-      </w:r>
-      <w:proofErr w:type="spellStart"/>
-      <w:r>
-        <w:rPr>
-          <w:rFonts w:ascii="Times" w:hAnsi="Times"/>
-        </w:rPr>
-        <w:t>Vannoni</w:t>
-      </w:r>
-      <w:proofErr w:type="spellEnd"/>
+        <w:t>Greg Vannoni</w:t>
+      </w:r>
     </w:p>
     <w:p>
       <w:pPr>
@@ -195,30 +171,8 @@
         <w:rPr>
           <w:rFonts w:ascii="Times" w:hAnsi="Times"/>
         </w:rPr>
-        <w:t xml:space="preserve">: </w:t>
-      </w:r>
-      <w:proofErr w:type="spellStart"/>
-      <w:r>
-        <w:rPr>
-          <w:rFonts w:ascii="Times" w:hAnsi="Times"/>
-        </w:rPr>
-        <w:t>Dimitar</w:t>
-      </w:r>
-      <w:proofErr w:type="spellEnd"/>
-      <w:r>
-        <w:rPr>
-          <w:rFonts w:ascii="Times" w:hAnsi="Times"/>
-        </w:rPr>
-        <w:t xml:space="preserve"> </w:t>
-      </w:r>
-      <w:proofErr w:type="spellStart"/>
-      <w:r>
-        <w:rPr>
-          <w:rFonts w:ascii="Times" w:hAnsi="Times"/>
-        </w:rPr>
-        <w:t>Dimitrov</w:t>
-      </w:r>
-      <w:proofErr w:type="spellEnd"/>
+        <w:t>: Dimitar Dimitrov</w:t>
+      </w:r>
       <w:r>
         <w:rPr>
           <w:rFonts w:ascii="Times" w:hAnsi="Times"/>
@@ -236,16 +190,8 @@
         <w:rPr>
           <w:rFonts w:ascii="Times" w:hAnsi="Times"/>
         </w:rPr>
-        <w:t xml:space="preserve">: Greg </w:t>
-      </w:r>
-      <w:proofErr w:type="spellStart"/>
-      <w:r>
-        <w:rPr>
-          <w:rFonts w:ascii="Times" w:hAnsi="Times"/>
-        </w:rPr>
-        <w:t>Vannoni</w:t>
-      </w:r>
-      <w:proofErr w:type="spellEnd"/>
+        <w:t>: Greg Vannoni</w:t>
+      </w:r>
       <w:r>
         <w:rPr>
           <w:rFonts w:ascii="Times" w:hAnsi="Times"/>
@@ -282,16 +228,8 @@
         <w:rPr>
           <w:rFonts w:ascii="Times" w:hAnsi="Times"/>
         </w:rPr>
-        <w:t xml:space="preserve">: Greg </w:t>
-      </w:r>
-      <w:proofErr w:type="spellStart"/>
-      <w:r>
-        <w:rPr>
-          <w:rFonts w:ascii="Times" w:hAnsi="Times"/>
-        </w:rPr>
-        <w:t>Vannoni</w:t>
-      </w:r>
-      <w:proofErr w:type="spellEnd"/>
+        <w:t>: Greg Vannoni</w:t>
+      </w:r>
     </w:p>
     <w:p>
       <w:pPr>
@@ -788,31 +726,22 @@
           </w:tcPr>
           <w:p>
             <w:pPr>
-              <w:ind w:left="630"/>
-              <w:rPr>
-                <w:rFonts w:ascii="Times" w:hAnsi="Times"/>
-                <w:sz w:val="20"/>
-                <w:szCs w:val="20"/>
-              </w:rPr>
-            </w:pPr>
-            <w:r>
-              <w:rPr>
-                <w:rFonts w:ascii="Times" w:hAnsi="Times"/>
-                <w:sz w:val="20"/>
-                <w:szCs w:val="20"/>
-              </w:rPr>
-              <w:t xml:space="preserve">Measure </w:t>
-            </w:r>
-            <w:proofErr w:type="gramStart"/>
-            <w:r>
-              <w:rPr>
-                <w:rFonts w:ascii="Times" w:hAnsi="Times"/>
-                <w:sz w:val="20"/>
-                <w:szCs w:val="20"/>
-              </w:rPr>
-              <w:t>1.4    </w:t>
-            </w:r>
-            <w:proofErr w:type="gramEnd"/>
+              <w:rPr>
+                <w:rFonts w:ascii="Times" w:hAnsi="Times"/>
+                <w:sz w:val="20"/>
+                <w:szCs w:val="20"/>
+              </w:rPr>
+            </w:pPr>
+            <w:r>
+              <w:rPr>
+                <w:rFonts w:ascii="Times" w:hAnsi="Times"/>
+                <w:b/>
+                <w:i/>
+                <w:sz w:val="20"/>
+                <w:szCs w:val="20"/>
+              </w:rPr>
+              <w:t>Team Goal 2</w:t>
+            </w:r>
           </w:p>
         </w:tc>
         <w:tc>
@@ -831,7 +760,6 @@
             <w:pPr>
               <w:rPr>
                 <w:rFonts w:ascii="Times" w:hAnsi="Times"/>
-                <w:color w:val="FF0000"/>
                 <w:sz w:val="20"/>
                 <w:szCs w:val="20"/>
               </w:rPr>
@@ -840,108 +768,11 @@
               <w:rPr>
                 <w:rFonts w:ascii="Times" w:hAnsi="Times"/>
                 <w:b/>
-                <w:color w:val="FF0000"/>
-                <w:sz w:val="20"/>
-                <w:szCs w:val="20"/>
-              </w:rPr>
-              <w:t xml:space="preserve">Identify requirements/functions to be added/modified in </w:t>
-            </w:r>
-          </w:p>
-          <w:p>
-            <w:pPr>
-              <w:rPr>
-                <w:rFonts w:ascii="Times" w:hAnsi="Times"/>
-                <w:color w:val="FF0000"/>
-                <w:sz w:val="20"/>
-                <w:szCs w:val="20"/>
-              </w:rPr>
-            </w:pPr>
-            <w:proofErr w:type="gramStart"/>
-            <w:r>
-              <w:rPr>
-                <w:rFonts w:ascii="Times" w:hAnsi="Times"/>
-                <w:b/>
-                <w:color w:val="FF0000"/>
-                <w:sz w:val="20"/>
-                <w:szCs w:val="20"/>
-              </w:rPr>
-              <w:t>the</w:t>
-            </w:r>
-            <w:proofErr w:type="gramEnd"/>
-            <w:r>
-              <w:rPr>
-                <w:rFonts w:ascii="Times" w:hAnsi="Times"/>
-                <w:b/>
-                <w:color w:val="FF0000"/>
-                <w:sz w:val="20"/>
-                <w:szCs w:val="20"/>
-              </w:rPr>
-              <w:t xml:space="preserve"> future in order to keep the product up-to-date and its functions </w:t>
-            </w:r>
-          </w:p>
-          <w:p>
-            <w:pPr>
-              <w:rPr>
-                <w:rFonts w:ascii="Times" w:hAnsi="Times"/>
-                <w:color w:val="FF0000"/>
-                <w:sz w:val="20"/>
-                <w:szCs w:val="20"/>
-              </w:rPr>
-            </w:pPr>
-            <w:proofErr w:type="gramStart"/>
-            <w:r>
-              <w:rPr>
-                <w:rFonts w:ascii="Times" w:hAnsi="Times"/>
-                <w:b/>
-                <w:color w:val="FF0000"/>
-                <w:sz w:val="20"/>
-                <w:szCs w:val="20"/>
-              </w:rPr>
-              <w:t>viable</w:t>
-            </w:r>
-            <w:proofErr w:type="gramEnd"/>
-            <w:r>
-              <w:rPr>
-                <w:rFonts w:ascii="Times" w:hAnsi="Times"/>
-                <w:b/>
-                <w:color w:val="FF0000"/>
-                <w:sz w:val="20"/>
-                <w:szCs w:val="20"/>
-              </w:rPr>
-              <w:t xml:space="preserve">. At least 3 functions should be added/modified – security, </w:t>
-            </w:r>
-          </w:p>
-          <w:p>
-            <w:pPr>
-              <w:ind w:left="1600"/>
-              <w:rPr>
-                <w:rFonts w:ascii="Times" w:hAnsi="Times"/>
-                <w:color w:val="FF0000"/>
-                <w:sz w:val="20"/>
-                <w:szCs w:val="20"/>
-              </w:rPr>
-            </w:pPr>
-            <w:proofErr w:type="gramStart"/>
-            <w:r>
-              <w:rPr>
-                <w:rFonts w:ascii="Times" w:hAnsi="Times"/>
-                <w:b/>
-                <w:color w:val="FF0000"/>
-                <w:sz w:val="20"/>
-                <w:szCs w:val="20"/>
-              </w:rPr>
-              <w:t>speed</w:t>
-            </w:r>
-            <w:proofErr w:type="gramEnd"/>
-            <w:r>
-              <w:rPr>
-                <w:rFonts w:ascii="Times" w:hAnsi="Times"/>
-                <w:b/>
-                <w:color w:val="FF0000"/>
-                <w:sz w:val="20"/>
-                <w:szCs w:val="20"/>
-              </w:rPr>
-              <w:t xml:space="preserve"> (of execution) and GUI (Graphical User Interface) </w:t>
+                <w:i/>
+                <w:sz w:val="20"/>
+                <w:szCs w:val="20"/>
+              </w:rPr>
+              <w:t>Run a productive and well-managed project.</w:t>
             </w:r>
           </w:p>
         </w:tc>
@@ -964,21 +795,20 @@
           </w:tcPr>
           <w:p>
             <w:pPr>
-              <w:rPr>
-                <w:rFonts w:ascii="Times" w:hAnsi="Times"/>
-                <w:sz w:val="20"/>
-                <w:szCs w:val="20"/>
-              </w:rPr>
-            </w:pPr>
-            <w:r>
-              <w:rPr>
-                <w:rFonts w:ascii="Times" w:hAnsi="Times"/>
-                <w:b/>
-                <w:i/>
-                <w:sz w:val="20"/>
-                <w:szCs w:val="20"/>
-              </w:rPr>
-              <w:t>Team Goal 2</w:t>
+              <w:ind w:left="630"/>
+              <w:rPr>
+                <w:rFonts w:ascii="Times" w:hAnsi="Times"/>
+                <w:sz w:val="20"/>
+                <w:szCs w:val="20"/>
+              </w:rPr>
+            </w:pPr>
+            <w:r>
+              <w:rPr>
+                <w:rFonts w:ascii="Times" w:hAnsi="Times"/>
+                <w:sz w:val="20"/>
+                <w:szCs w:val="20"/>
+              </w:rPr>
+              <w:t>Measure 2.1</w:t>
             </w:r>
           </w:p>
         </w:tc>
@@ -996,21 +826,20 @@
           </w:tcPr>
           <w:p>
             <w:pPr>
-              <w:rPr>
-                <w:rFonts w:ascii="Times" w:hAnsi="Times"/>
-                <w:sz w:val="20"/>
-                <w:szCs w:val="20"/>
-              </w:rPr>
-            </w:pPr>
-            <w:r>
-              <w:rPr>
-                <w:rFonts w:ascii="Times" w:hAnsi="Times"/>
-                <w:b/>
-                <w:i/>
-                <w:sz w:val="20"/>
-                <w:szCs w:val="20"/>
-              </w:rPr>
-              <w:t>Run a productive and well-managed project.</w:t>
+              <w:ind w:left="1020"/>
+              <w:rPr>
+                <w:rFonts w:ascii="Times" w:hAnsi="Times"/>
+                <w:sz w:val="20"/>
+                <w:szCs w:val="20"/>
+              </w:rPr>
+            </w:pPr>
+            <w:r>
+              <w:rPr>
+                <w:rFonts w:ascii="Times" w:hAnsi="Times"/>
+                <w:sz w:val="20"/>
+                <w:szCs w:val="20"/>
+              </w:rPr>
+              <w:t>Error in estimated product size: &lt;20%</w:t>
             </w:r>
           </w:p>
         </w:tc>
@@ -1046,7 +875,7 @@
                 <w:sz w:val="20"/>
                 <w:szCs w:val="20"/>
               </w:rPr>
-              <w:t>Measure 2.1</w:t>
+              <w:t>Measure 2.2</w:t>
             </w:r>
           </w:p>
         </w:tc>
@@ -1077,7 +906,7 @@
                 <w:sz w:val="20"/>
                 <w:szCs w:val="20"/>
               </w:rPr>
-              <w:t>Error in estimated product size: &lt;20%</w:t>
+              <w:t>Error in estimated development hours: &lt;20%</w:t>
             </w:r>
           </w:p>
         </w:tc>
@@ -1113,7 +942,7 @@
                 <w:sz w:val="20"/>
                 <w:szCs w:val="20"/>
               </w:rPr>
-              <w:t>Measure 2.2</w:t>
+              <w:t>Measure 2.3</w:t>
             </w:r>
           </w:p>
         </w:tc>
@@ -1144,7 +973,7 @@
                 <w:sz w:val="20"/>
                 <w:szCs w:val="20"/>
               </w:rPr>
-              <w:t>Error in estimated development hours: &lt;20%</w:t>
+              <w:t>Percent of data recorded and entered in project notebook: 100%</w:t>
             </w:r>
           </w:p>
         </w:tc>
@@ -1167,20 +996,21 @@
           </w:tcPr>
           <w:p>
             <w:pPr>
-              <w:ind w:left="630"/>
-              <w:rPr>
-                <w:rFonts w:ascii="Times" w:hAnsi="Times"/>
-                <w:sz w:val="20"/>
-                <w:szCs w:val="20"/>
-              </w:rPr>
-            </w:pPr>
-            <w:r>
-              <w:rPr>
-                <w:rFonts w:ascii="Times" w:hAnsi="Times"/>
-                <w:sz w:val="20"/>
-                <w:szCs w:val="20"/>
-              </w:rPr>
-              <w:t>Measure 2.3</w:t>
+              <w:rPr>
+                <w:rFonts w:ascii="Times" w:hAnsi="Times"/>
+                <w:sz w:val="20"/>
+                <w:szCs w:val="20"/>
+              </w:rPr>
+            </w:pPr>
+            <w:r>
+              <w:rPr>
+                <w:rFonts w:ascii="Times" w:hAnsi="Times"/>
+                <w:b/>
+                <w:i/>
+                <w:sz w:val="20"/>
+                <w:szCs w:val="20"/>
+              </w:rPr>
+              <w:t>Team Goal 3</w:t>
             </w:r>
           </w:p>
         </w:tc>
@@ -1198,20 +1028,21 @@
           </w:tcPr>
           <w:p>
             <w:pPr>
-              <w:ind w:left="1020"/>
-              <w:rPr>
-                <w:rFonts w:ascii="Times" w:hAnsi="Times"/>
-                <w:sz w:val="20"/>
-                <w:szCs w:val="20"/>
-              </w:rPr>
-            </w:pPr>
-            <w:r>
-              <w:rPr>
-                <w:rFonts w:ascii="Times" w:hAnsi="Times"/>
-                <w:sz w:val="20"/>
-                <w:szCs w:val="20"/>
-              </w:rPr>
-              <w:t>Percent of data recorded and entered in project notebook: 100%</w:t>
+              <w:rPr>
+                <w:rFonts w:ascii="Times" w:hAnsi="Times"/>
+                <w:sz w:val="20"/>
+                <w:szCs w:val="20"/>
+              </w:rPr>
+            </w:pPr>
+            <w:r>
+              <w:rPr>
+                <w:rFonts w:ascii="Times" w:hAnsi="Times"/>
+                <w:b/>
+                <w:i/>
+                <w:sz w:val="20"/>
+                <w:szCs w:val="20"/>
+              </w:rPr>
+              <w:t>Finish on time.</w:t>
             </w:r>
           </w:p>
         </w:tc>
@@ -1234,21 +1065,20 @@
           </w:tcPr>
           <w:p>
             <w:pPr>
-              <w:rPr>
-                <w:rFonts w:ascii="Times" w:hAnsi="Times"/>
-                <w:sz w:val="20"/>
-                <w:szCs w:val="20"/>
-              </w:rPr>
-            </w:pPr>
-            <w:r>
-              <w:rPr>
-                <w:rFonts w:ascii="Times" w:hAnsi="Times"/>
-                <w:b/>
-                <w:i/>
-                <w:sz w:val="20"/>
-                <w:szCs w:val="20"/>
-              </w:rPr>
-              <w:t>Team Goal 3</w:t>
+              <w:ind w:left="630"/>
+              <w:rPr>
+                <w:rFonts w:ascii="Times" w:hAnsi="Times"/>
+                <w:sz w:val="20"/>
+                <w:szCs w:val="20"/>
+              </w:rPr>
+            </w:pPr>
+            <w:r>
+              <w:rPr>
+                <w:rFonts w:ascii="Times" w:hAnsi="Times"/>
+                <w:sz w:val="20"/>
+                <w:szCs w:val="20"/>
+              </w:rPr>
+              <w:t>Measure 3.1</w:t>
             </w:r>
           </w:p>
         </w:tc>
@@ -1266,21 +1096,20 @@
           </w:tcPr>
           <w:p>
             <w:pPr>
-              <w:rPr>
-                <w:rFonts w:ascii="Times" w:hAnsi="Times"/>
-                <w:sz w:val="20"/>
-                <w:szCs w:val="20"/>
-              </w:rPr>
-            </w:pPr>
-            <w:r>
-              <w:rPr>
-                <w:rFonts w:ascii="Times" w:hAnsi="Times"/>
-                <w:b/>
-                <w:i/>
-                <w:sz w:val="20"/>
-                <w:szCs w:val="20"/>
-              </w:rPr>
-              <w:t>Finish on time.</w:t>
+              <w:ind w:left="1020"/>
+              <w:rPr>
+                <w:rFonts w:ascii="Times" w:hAnsi="Times"/>
+                <w:sz w:val="20"/>
+                <w:szCs w:val="20"/>
+              </w:rPr>
+            </w:pPr>
+            <w:r>
+              <w:rPr>
+                <w:rFonts w:ascii="Times" w:hAnsi="Times"/>
+                <w:sz w:val="20"/>
+                <w:szCs w:val="20"/>
+              </w:rPr>
+              <w:t>Days early or late in completing the development cycle: &lt;4</w:t>
             </w:r>
           </w:p>
         </w:tc>
@@ -1303,20 +1132,21 @@
           </w:tcPr>
           <w:p>
             <w:pPr>
-              <w:ind w:left="630"/>
-              <w:rPr>
-                <w:rFonts w:ascii="Times" w:hAnsi="Times"/>
-                <w:sz w:val="20"/>
-                <w:szCs w:val="20"/>
-              </w:rPr>
-            </w:pPr>
-            <w:r>
-              <w:rPr>
-                <w:rFonts w:ascii="Times" w:hAnsi="Times"/>
-                <w:sz w:val="20"/>
-                <w:szCs w:val="20"/>
-              </w:rPr>
-              <w:t>Measure 3.1</w:t>
+              <w:rPr>
+                <w:rFonts w:ascii="Times" w:hAnsi="Times"/>
+                <w:sz w:val="20"/>
+                <w:szCs w:val="20"/>
+              </w:rPr>
+            </w:pPr>
+            <w:r>
+              <w:rPr>
+                <w:rFonts w:ascii="Times" w:hAnsi="Times"/>
+                <w:b/>
+                <w:i/>
+                <w:sz w:val="20"/>
+                <w:szCs w:val="20"/>
+              </w:rPr>
+              <w:t>Team Goal 4</w:t>
             </w:r>
           </w:p>
         </w:tc>
@@ -1334,20 +1164,21 @@
           </w:tcPr>
           <w:p>
             <w:pPr>
-              <w:ind w:left="1020"/>
-              <w:rPr>
-                <w:rFonts w:ascii="Times" w:hAnsi="Times"/>
-                <w:sz w:val="20"/>
-                <w:szCs w:val="20"/>
-              </w:rPr>
-            </w:pPr>
-            <w:r>
-              <w:rPr>
-                <w:rFonts w:ascii="Times" w:hAnsi="Times"/>
-                <w:sz w:val="20"/>
-                <w:szCs w:val="20"/>
-              </w:rPr>
-              <w:t>Days early or late in completing the development cycle: &lt;4</w:t>
+              <w:rPr>
+                <w:rFonts w:ascii="Times" w:hAnsi="Times"/>
+                <w:sz w:val="20"/>
+                <w:szCs w:val="20"/>
+              </w:rPr>
+            </w:pPr>
+            <w:r>
+              <w:rPr>
+                <w:rFonts w:ascii="Times" w:hAnsi="Times"/>
+                <w:b/>
+                <w:i/>
+                <w:sz w:val="20"/>
+                <w:szCs w:val="20"/>
+              </w:rPr>
+              <w:t>Keep client (instructor) informed about and involved with the project.</w:t>
             </w:r>
           </w:p>
         </w:tc>
@@ -1370,22 +1201,31 @@
           </w:tcPr>
           <w:p>
             <w:pPr>
-              <w:rPr>
-                <w:rFonts w:ascii="Times" w:hAnsi="Times"/>
-                <w:sz w:val="20"/>
-                <w:szCs w:val="20"/>
-              </w:rPr>
-            </w:pPr>
-            <w:r>
-              <w:rPr>
-                <w:rFonts w:ascii="Times" w:hAnsi="Times"/>
-                <w:b/>
-                <w:i/>
-                <w:sz w:val="20"/>
-                <w:szCs w:val="20"/>
-              </w:rPr>
-              <w:t>Team Goal 4</w:t>
-            </w:r>
+              <w:ind w:left="630"/>
+              <w:rPr>
+                <w:rFonts w:ascii="Times" w:hAnsi="Times"/>
+                <w:sz w:val="20"/>
+                <w:szCs w:val="20"/>
+              </w:rPr>
+            </w:pPr>
+            <w:r>
+              <w:rPr>
+                <w:rFonts w:ascii="Times" w:hAnsi="Times"/>
+                <w:sz w:val="20"/>
+                <w:szCs w:val="20"/>
+              </w:rPr>
+              <w:t xml:space="preserve">Measure </w:t>
+            </w:r>
+            <w:proofErr w:type="gramStart"/>
+            <w:r>
+              <w:rPr>
+                <w:rFonts w:ascii="Times" w:hAnsi="Times"/>
+                <w:sz w:val="20"/>
+                <w:szCs w:val="20"/>
+              </w:rPr>
+              <w:t>4.1    </w:t>
+            </w:r>
+            <w:proofErr w:type="gramEnd"/>
           </w:p>
         </w:tc>
         <w:tc>
@@ -1402,21 +1242,29 @@
           </w:tcPr>
           <w:p>
             <w:pPr>
-              <w:rPr>
-                <w:rFonts w:ascii="Times" w:hAnsi="Times"/>
-                <w:sz w:val="20"/>
-                <w:szCs w:val="20"/>
-              </w:rPr>
-            </w:pPr>
-            <w:r>
-              <w:rPr>
-                <w:rFonts w:ascii="Times" w:hAnsi="Times"/>
-                <w:b/>
-                <w:i/>
-                <w:sz w:val="20"/>
-                <w:szCs w:val="20"/>
-              </w:rPr>
-              <w:t>Keep client (instructor) informed about and involved with the project.</w:t>
+              <w:ind w:left="1005"/>
+              <w:rPr>
+                <w:rFonts w:ascii="Times" w:hAnsi="Times"/>
+                <w:sz w:val="20"/>
+                <w:szCs w:val="20"/>
+              </w:rPr>
+            </w:pPr>
+            <w:r>
+              <w:rPr>
+                <w:rFonts w:ascii="Times" w:hAnsi="Times"/>
+                <w:sz w:val="20"/>
+                <w:szCs w:val="20"/>
+              </w:rPr>
+              <w:t xml:space="preserve">Produce reports to the client on a weekly basis, process </w:t>
+            </w:r>
+            <w:r>
+              <w:rPr>
+                <w:rFonts w:ascii="Times" w:hAnsi="Times"/>
+                <w:sz w:val="20"/>
+                <w:szCs w:val="20"/>
+              </w:rPr>
+              <w:br/>
+              <w:t>feedback and address concerns/issues: 100%</w:t>
             </w:r>
           </w:p>
         </w:tc>
@@ -1461,7 +1309,7 @@
                 <w:sz w:val="20"/>
                 <w:szCs w:val="20"/>
               </w:rPr>
-              <w:t>4.1    </w:t>
+              <w:t>4.2    </w:t>
             </w:r>
             <w:proofErr w:type="gramEnd"/>
           </w:p>
@@ -1493,16 +1341,7 @@
                 <w:sz w:val="20"/>
                 <w:szCs w:val="20"/>
               </w:rPr>
-              <w:t xml:space="preserve">Produce reports to the client on a weekly basis, process </w:t>
-            </w:r>
-            <w:r>
-              <w:rPr>
-                <w:rFonts w:ascii="Times" w:hAnsi="Times"/>
-                <w:sz w:val="20"/>
-                <w:szCs w:val="20"/>
-              </w:rPr>
-              <w:br/>
-              <w:t>feedback and address concerns/issues: 100%</w:t>
+              <w:t xml:space="preserve">Provide client with requested documentation: 100% </w:t>
             </w:r>
           </w:p>
         </w:tc>
@@ -1525,31 +1364,22 @@
           </w:tcPr>
           <w:p>
             <w:pPr>
-              <w:ind w:left="630"/>
-              <w:rPr>
-                <w:rFonts w:ascii="Times" w:hAnsi="Times"/>
-                <w:sz w:val="20"/>
-                <w:szCs w:val="20"/>
-              </w:rPr>
-            </w:pPr>
-            <w:r>
-              <w:rPr>
-                <w:rFonts w:ascii="Times" w:hAnsi="Times"/>
-                <w:sz w:val="20"/>
-                <w:szCs w:val="20"/>
-              </w:rPr>
-              <w:t xml:space="preserve">Measure </w:t>
-            </w:r>
-            <w:proofErr w:type="gramStart"/>
-            <w:r>
-              <w:rPr>
-                <w:rFonts w:ascii="Times" w:hAnsi="Times"/>
-                <w:sz w:val="20"/>
-                <w:szCs w:val="20"/>
-              </w:rPr>
-              <w:t>4.2    </w:t>
-            </w:r>
-            <w:proofErr w:type="gramEnd"/>
+              <w:rPr>
+                <w:rFonts w:ascii="Times" w:hAnsi="Times"/>
+                <w:sz w:val="20"/>
+                <w:szCs w:val="20"/>
+              </w:rPr>
+            </w:pPr>
+            <w:r>
+              <w:rPr>
+                <w:rFonts w:ascii="Times" w:hAnsi="Times"/>
+                <w:b/>
+                <w:i/>
+                <w:sz w:val="20"/>
+                <w:szCs w:val="20"/>
+              </w:rPr>
+              <w:t>Team Goal 5</w:t>
+            </w:r>
           </w:p>
         </w:tc>
         <w:tc>
@@ -1566,20 +1396,21 @@
           </w:tcPr>
           <w:p>
             <w:pPr>
-              <w:ind w:left="1005"/>
-              <w:rPr>
-                <w:rFonts w:ascii="Times" w:hAnsi="Times"/>
-                <w:sz w:val="20"/>
-                <w:szCs w:val="20"/>
-              </w:rPr>
-            </w:pPr>
-            <w:r>
-              <w:rPr>
-                <w:rFonts w:ascii="Times" w:hAnsi="Times"/>
-                <w:sz w:val="20"/>
-                <w:szCs w:val="20"/>
-              </w:rPr>
-              <w:t xml:space="preserve">Provide client with requested documentation: 100% </w:t>
+              <w:rPr>
+                <w:rFonts w:ascii="Times" w:hAnsi="Times"/>
+                <w:sz w:val="20"/>
+                <w:szCs w:val="20"/>
+              </w:rPr>
+            </w:pPr>
+            <w:r>
+              <w:rPr>
+                <w:rFonts w:ascii="Times" w:hAnsi="Times"/>
+                <w:b/>
+                <w:i/>
+                <w:sz w:val="20"/>
+                <w:szCs w:val="20"/>
+              </w:rPr>
+              <w:t>Write maintainable code.</w:t>
             </w:r>
           </w:p>
         </w:tc>
@@ -1602,21 +1433,20 @@
           </w:tcPr>
           <w:p>
             <w:pPr>
-              <w:rPr>
-                <w:rFonts w:ascii="Times" w:hAnsi="Times"/>
-                <w:sz w:val="20"/>
-                <w:szCs w:val="20"/>
-              </w:rPr>
-            </w:pPr>
-            <w:r>
-              <w:rPr>
-                <w:rFonts w:ascii="Times" w:hAnsi="Times"/>
-                <w:b/>
-                <w:i/>
-                <w:sz w:val="20"/>
-                <w:szCs w:val="20"/>
-              </w:rPr>
-              <w:t>Team Goal 5</w:t>
+              <w:ind w:left="630"/>
+              <w:rPr>
+                <w:rFonts w:ascii="Times" w:hAnsi="Times"/>
+                <w:sz w:val="20"/>
+                <w:szCs w:val="20"/>
+              </w:rPr>
+            </w:pPr>
+            <w:r>
+              <w:rPr>
+                <w:rFonts w:ascii="Times" w:hAnsi="Times"/>
+                <w:sz w:val="20"/>
+                <w:szCs w:val="20"/>
+              </w:rPr>
+              <w:t>Measure 5.1</w:t>
             </w:r>
           </w:p>
         </w:tc>
@@ -1634,21 +1464,20 @@
           </w:tcPr>
           <w:p>
             <w:pPr>
-              <w:rPr>
-                <w:rFonts w:ascii="Times" w:hAnsi="Times"/>
-                <w:sz w:val="20"/>
-                <w:szCs w:val="20"/>
-              </w:rPr>
-            </w:pPr>
-            <w:r>
-              <w:rPr>
-                <w:rFonts w:ascii="Times" w:hAnsi="Times"/>
-                <w:b/>
-                <w:i/>
-                <w:sz w:val="20"/>
-                <w:szCs w:val="20"/>
-              </w:rPr>
-              <w:t>Write maintainable code.</w:t>
+              <w:ind w:left="1005"/>
+              <w:rPr>
+                <w:rFonts w:ascii="Times" w:hAnsi="Times"/>
+                <w:sz w:val="20"/>
+                <w:szCs w:val="20"/>
+              </w:rPr>
+            </w:pPr>
+            <w:r>
+              <w:rPr>
+                <w:rFonts w:ascii="Times" w:hAnsi="Times"/>
+                <w:sz w:val="20"/>
+                <w:szCs w:val="20"/>
+              </w:rPr>
+              <w:t>Code style adheres to Eclipse formatter defined by team: 100%</w:t>
             </w:r>
           </w:p>
         </w:tc>
@@ -1684,7 +1513,7 @@
                 <w:sz w:val="20"/>
                 <w:szCs w:val="20"/>
               </w:rPr>
-              <w:t>Measure 5.1</w:t>
+              <w:t>Measure 5.2</w:t>
             </w:r>
           </w:p>
         </w:tc>
@@ -1702,20 +1531,20 @@
           </w:tcPr>
           <w:p>
             <w:pPr>
-              <w:ind w:left="1005"/>
-              <w:rPr>
-                <w:rFonts w:ascii="Times" w:hAnsi="Times"/>
-                <w:sz w:val="20"/>
-                <w:szCs w:val="20"/>
-              </w:rPr>
-            </w:pPr>
-            <w:r>
-              <w:rPr>
-                <w:rFonts w:ascii="Times" w:hAnsi="Times"/>
-                <w:sz w:val="20"/>
-                <w:szCs w:val="20"/>
-              </w:rPr>
-              <w:t>Code style adheres to Eclipse formatter defined by team: 100%</w:t>
+              <w:ind w:left="1020"/>
+              <w:rPr>
+                <w:rFonts w:ascii="Times" w:hAnsi="Times"/>
+                <w:sz w:val="20"/>
+                <w:szCs w:val="20"/>
+              </w:rPr>
+            </w:pPr>
+            <w:r>
+              <w:rPr>
+                <w:rFonts w:ascii="Times" w:hAnsi="Times"/>
+                <w:sz w:val="20"/>
+                <w:szCs w:val="20"/>
+              </w:rPr>
+              <w:t xml:space="preserve">Classes with javadocs: 100% </w:t>
             </w:r>
           </w:p>
         </w:tc>
@@ -1751,7 +1580,7 @@
                 <w:sz w:val="20"/>
                 <w:szCs w:val="20"/>
               </w:rPr>
-              <w:t>Measure 5.2</w:t>
+              <w:t>Measure 5.3</w:t>
             </w:r>
           </w:p>
         </w:tc>
@@ -1782,110 +1611,7 @@
                 <w:sz w:val="20"/>
                 <w:szCs w:val="20"/>
               </w:rPr>
-              <w:t xml:space="preserve">Classes with </w:t>
-            </w:r>
-            <w:proofErr w:type="spellStart"/>
-            <w:r>
-              <w:rPr>
-                <w:rFonts w:ascii="Times" w:hAnsi="Times"/>
-                <w:sz w:val="20"/>
-                <w:szCs w:val="20"/>
-              </w:rPr>
-              <w:t>javadocs</w:t>
-            </w:r>
-            <w:proofErr w:type="spellEnd"/>
-            <w:r>
-              <w:rPr>
-                <w:rFonts w:ascii="Times" w:hAnsi="Times"/>
-                <w:sz w:val="20"/>
-                <w:szCs w:val="20"/>
-              </w:rPr>
-              <w:t xml:space="preserve">: 100% </w:t>
-            </w:r>
-          </w:p>
-        </w:tc>
-      </w:tr>
-      <w:tr>
-        <w:trPr>
-          <w:tblCellSpacing w:w="0" w:type="dxa"/>
-        </w:trPr>
-        <w:tc>
-          <w:tcPr>
-            <w:tcW w:w="1251" w:type="pct"/>
-            <w:tcBorders>
-              <w:top w:val="outset" w:sz="6" w:space="0" w:color="000000"/>
-              <w:left w:val="outset" w:sz="6" w:space="0" w:color="000000"/>
-              <w:bottom w:val="outset" w:sz="6" w:space="0" w:color="000000"/>
-              <w:right w:val="outset" w:sz="6" w:space="0" w:color="000000"/>
-            </w:tcBorders>
-            <w:shd w:val="clear" w:color="auto" w:fill="auto"/>
-            <w:vAlign w:val="center"/>
-          </w:tcPr>
-          <w:p>
-            <w:pPr>
-              <w:ind w:left="630"/>
-              <w:rPr>
-                <w:rFonts w:ascii="Times" w:hAnsi="Times"/>
-                <w:sz w:val="20"/>
-                <w:szCs w:val="20"/>
-              </w:rPr>
-            </w:pPr>
-            <w:r>
-              <w:rPr>
-                <w:rFonts w:ascii="Times" w:hAnsi="Times"/>
-                <w:sz w:val="20"/>
-                <w:szCs w:val="20"/>
-              </w:rPr>
-              <w:t>Measure 5.3</w:t>
-            </w:r>
-          </w:p>
-        </w:tc>
-        <w:tc>
-          <w:tcPr>
-            <w:tcW w:w="3749" w:type="pct"/>
-            <w:tcBorders>
-              <w:top w:val="outset" w:sz="6" w:space="0" w:color="000000"/>
-              <w:left w:val="outset" w:sz="6" w:space="0" w:color="000000"/>
-              <w:bottom w:val="outset" w:sz="6" w:space="0" w:color="000000"/>
-              <w:right w:val="outset" w:sz="6" w:space="0" w:color="000000"/>
-            </w:tcBorders>
-            <w:shd w:val="clear" w:color="auto" w:fill="auto"/>
-            <w:vAlign w:val="center"/>
-          </w:tcPr>
-          <w:p>
-            <w:pPr>
-              <w:ind w:left="1020"/>
-              <w:rPr>
-                <w:rFonts w:ascii="Times" w:hAnsi="Times"/>
-                <w:sz w:val="20"/>
-                <w:szCs w:val="20"/>
-              </w:rPr>
-            </w:pPr>
-            <w:r>
-              <w:rPr>
-                <w:rFonts w:ascii="Times" w:hAnsi="Times"/>
-                <w:sz w:val="20"/>
-                <w:szCs w:val="20"/>
-              </w:rPr>
-              <w:t xml:space="preserve">Methods with </w:t>
-            </w:r>
-            <w:proofErr w:type="spellStart"/>
-            <w:r>
-              <w:rPr>
-                <w:rFonts w:ascii="Times" w:hAnsi="Times"/>
-                <w:sz w:val="20"/>
-                <w:szCs w:val="20"/>
-              </w:rPr>
-              <w:t>javadocs</w:t>
-            </w:r>
-            <w:proofErr w:type="spellEnd"/>
-            <w:r>
-              <w:rPr>
-                <w:rFonts w:ascii="Times" w:hAnsi="Times"/>
-                <w:sz w:val="20"/>
-                <w:szCs w:val="20"/>
-              </w:rPr>
-              <w:t xml:space="preserve"> 100% </w:t>
+              <w:t xml:space="preserve">Methods with javadocs 100% </w:t>
             </w:r>
           </w:p>
         </w:tc>
@@ -1973,23 +1699,7 @@
           <w:rFonts w:ascii="Times" w:hAnsi="Times"/>
           <w:szCs w:val="20"/>
         </w:rPr>
-        <w:t>The Internet Music Database (</w:t>
-      </w:r>
-      <w:proofErr w:type="spellStart"/>
-      <w:r>
-        <w:rPr>
-          <w:rFonts w:ascii="Times" w:hAnsi="Times"/>
-          <w:szCs w:val="20"/>
-        </w:rPr>
-        <w:t>IMuDb</w:t>
-      </w:r>
-      <w:proofErr w:type="spellEnd"/>
-      <w:r>
-        <w:rPr>
-          <w:rFonts w:ascii="Times" w:hAnsi="Times"/>
-          <w:szCs w:val="20"/>
-        </w:rPr>
-        <w:t>) is concerned with the music industry, specifically with on-line music sales.</w:t>
+        <w:t>The Internet Music Database (IMuDb) is concerned with the music industry, specifically with on-line music sales.</w:t>
       </w:r>
     </w:p>
     <w:p>
@@ -2050,23 +1760,7 @@
           <w:rFonts w:ascii="Times" w:hAnsi="Times"/>
           <w:szCs w:val="20"/>
         </w:rPr>
-        <w:t>A start-up company, Information-Driven Sales, LLC, has hired this team to build an Internet Music Database (</w:t>
-      </w:r>
-      <w:proofErr w:type="spellStart"/>
-      <w:r>
-        <w:rPr>
-          <w:rFonts w:ascii="Times" w:hAnsi="Times"/>
-          <w:szCs w:val="20"/>
-        </w:rPr>
-        <w:t>IMuDb</w:t>
-      </w:r>
-      <w:proofErr w:type="spellEnd"/>
-      <w:r>
-        <w:rPr>
-          <w:rFonts w:ascii="Times" w:hAnsi="Times"/>
-          <w:szCs w:val="20"/>
-        </w:rPr>
-        <w:t xml:space="preserve">). The drivers behind this project can be found in </w:t>
+        <w:t xml:space="preserve">A start-up company, Information-Driven Sales, LLC, has hired this team to build an Internet Music Database (IMuDb). The drivers behind this project can be found in </w:t>
       </w:r>
       <w:r>
         <w:rPr>
@@ -2087,12 +1781,6 @@
           <w:rFonts w:ascii="Times" w:hAnsi="Times"/>
           <w:szCs w:val="20"/>
         </w:rPr>
-      </w:r>
-      <w:r>
-        <w:rPr>
-          <w:rFonts w:ascii="Times" w:hAnsi="Times"/>
-          <w:szCs w:val="20"/>
-        </w:rPr>
         <w:fldChar w:fldCharType="separate"/>
       </w:r>
       <w:r>
@@ -2116,23 +1804,7 @@
           <w:rFonts w:ascii="Times" w:hAnsi="Times"/>
           <w:szCs w:val="20"/>
         </w:rPr>
-        <w:t xml:space="preserve"> (History). An overview of the </w:t>
-      </w:r>
-      <w:proofErr w:type="spellStart"/>
-      <w:r>
-        <w:rPr>
-          <w:rFonts w:ascii="Times" w:hAnsi="Times"/>
-          <w:szCs w:val="20"/>
-        </w:rPr>
-        <w:t>IMuDb</w:t>
-      </w:r>
-      <w:proofErr w:type="spellEnd"/>
-      <w:r>
-        <w:rPr>
-          <w:rFonts w:ascii="Times" w:hAnsi="Times"/>
-          <w:szCs w:val="20"/>
-        </w:rPr>
-        <w:t xml:space="preserve"> can be found in </w:t>
+        <w:t xml:space="preserve"> (History). An overview of the IMuDb can be found in </w:t>
       </w:r>
       <w:r>
         <w:rPr>
@@ -2147,12 +1819,6 @@
           <w:szCs w:val="20"/>
         </w:rPr>
         <w:instrText xml:space="preserve"> HYPERLINK "http://docs.google.com/Doc?docid=0ATmy0J7iDjo2ZGZ0ZmJkbnRfNzZkYjcyYmtocw&amp;hl=en" \l "E_Sponsor_5188215832703547" \t "_self" </w:instrText>
-      </w:r>
-      <w:r>
-        <w:rPr>
-          <w:rFonts w:ascii="Times" w:hAnsi="Times"/>
-          <w:szCs w:val="20"/>
-        </w:rPr>
       </w:r>
       <w:r>
         <w:rPr>
@@ -2239,19 +1905,11 @@
           <w:szCs w:val="20"/>
         </w:rPr>
       </w:pPr>
-      <w:proofErr w:type="spellStart"/>
-      <w:r>
-        <w:rPr>
-          <w:rFonts w:ascii="Times" w:hAnsi="Times"/>
-        </w:rPr>
-        <w:t>IMuDB</w:t>
-      </w:r>
-      <w:proofErr w:type="spellEnd"/>
-      <w:r>
-        <w:rPr>
-          <w:rFonts w:ascii="Times" w:hAnsi="Times"/>
-        </w:rPr>
-        <w:t xml:space="preserve"> will be a server-side application accessed via a web browser. The website will support Firefox 3.x and IE 8 browsers. </w:t>
+      <w:r>
+        <w:rPr>
+          <w:rFonts w:ascii="Times" w:hAnsi="Times"/>
+        </w:rPr>
+        <w:t xml:space="preserve">IMuDB will be a server-side application accessed via a web browser. The website will support Firefox 3.x and IE 8 browsers. </w:t>
       </w:r>
       <w:r>
         <w:rPr>
@@ -2304,21 +1962,7 @@
         <w:rPr>
           <w:rFonts w:ascii="Times" w:hAnsi="Times"/>
         </w:rPr>
-        <w:t xml:space="preserve">Persistence: </w:t>
-      </w:r>
-      <w:proofErr w:type="spellStart"/>
-      <w:r>
-        <w:rPr>
-          <w:rFonts w:ascii="Times" w:hAnsi="Times"/>
-        </w:rPr>
-        <w:t>MySQL</w:t>
-      </w:r>
-      <w:proofErr w:type="spellEnd"/>
-      <w:r>
-        <w:rPr>
-          <w:rFonts w:ascii="Times" w:hAnsi="Times"/>
-        </w:rPr>
-        <w:t xml:space="preserve"> 5</w:t>
+        <w:t>Persistence: MySQL 5</w:t>
       </w:r>
     </w:p>
     <w:p>
@@ -2358,16 +2002,8 @@
         <w:rPr>
           <w:rFonts w:ascii="Times" w:hAnsi="Times"/>
         </w:rPr>
-        <w:t>Web Framework: JSP/</w:t>
-      </w:r>
-      <w:proofErr w:type="spellStart"/>
-      <w:r>
-        <w:rPr>
-          <w:rFonts w:ascii="Times" w:hAnsi="Times"/>
-        </w:rPr>
-        <w:t>Servlets</w:t>
-      </w:r>
-      <w:proofErr w:type="spellEnd"/>
+        <w:t>Web Framework: JSP/Servlets</w:t>
+      </w:r>
     </w:p>
     <w:p>
       <w:pPr>
@@ -2406,35 +2042,7 @@
         <w:rPr>
           <w:rFonts w:ascii="Times" w:hAnsi="Times"/>
         </w:rPr>
-        <w:t>Source Control: Google Code SVN (</w:t>
-      </w:r>
-      <w:proofErr w:type="spellStart"/>
-      <w:r>
-        <w:rPr>
-          <w:rFonts w:ascii="Times" w:hAnsi="Times"/>
-        </w:rPr>
-        <w:t>Subclipse</w:t>
-      </w:r>
-      <w:proofErr w:type="spellEnd"/>
-      <w:r>
-        <w:rPr>
-          <w:rFonts w:ascii="Times" w:hAnsi="Times"/>
-        </w:rPr>
-        <w:t xml:space="preserve">, </w:t>
-      </w:r>
-      <w:proofErr w:type="spellStart"/>
-      <w:r>
-        <w:rPr>
-          <w:rFonts w:ascii="Times" w:hAnsi="Times"/>
-        </w:rPr>
-        <w:t>TortoiseSVN</w:t>
-      </w:r>
-      <w:proofErr w:type="spellEnd"/>
-      <w:r>
-        <w:rPr>
-          <w:rFonts w:ascii="Times" w:hAnsi="Times"/>
-        </w:rPr>
-        <w:t>)</w:t>
+        <w:t>Source Control: Google Code SVN (Subclipse, TortoiseSVN)</w:t>
       </w:r>
     </w:p>
     <w:p>
@@ -2516,71 +2124,7 @@
           <w:rFonts w:ascii="Times" w:hAnsi="Times"/>
           <w:szCs w:val="20"/>
         </w:rPr>
-        <w:t xml:space="preserve">The idea for </w:t>
-      </w:r>
-      <w:proofErr w:type="spellStart"/>
-      <w:r>
-        <w:rPr>
-          <w:rFonts w:ascii="Times" w:hAnsi="Times"/>
-          <w:szCs w:val="20"/>
-        </w:rPr>
-        <w:t>IMuDB</w:t>
-      </w:r>
-      <w:proofErr w:type="spellEnd"/>
-      <w:r>
-        <w:rPr>
-          <w:rFonts w:ascii="Times" w:hAnsi="Times"/>
-          <w:szCs w:val="20"/>
-        </w:rPr>
-        <w:t xml:space="preserve"> arose from the existing Internet Movie </w:t>
-      </w:r>
-      <w:proofErr w:type="spellStart"/>
-      <w:r>
-        <w:rPr>
-          <w:rFonts w:ascii="Times" w:hAnsi="Times"/>
-          <w:szCs w:val="20"/>
-        </w:rPr>
-        <w:t>Databse</w:t>
-      </w:r>
-      <w:proofErr w:type="spellEnd"/>
-      <w:r>
-        <w:rPr>
-          <w:rFonts w:ascii="Times" w:hAnsi="Times"/>
-          <w:szCs w:val="20"/>
-        </w:rPr>
-        <w:t xml:space="preserve"> (</w:t>
-      </w:r>
-      <w:proofErr w:type="spellStart"/>
-      <w:r>
-        <w:rPr>
-          <w:rFonts w:ascii="Times" w:hAnsi="Times"/>
-          <w:szCs w:val="20"/>
-        </w:rPr>
-        <w:t>IMDb</w:t>
-      </w:r>
-      <w:proofErr w:type="spellEnd"/>
-      <w:r>
-        <w:rPr>
-          <w:rFonts w:ascii="Times" w:hAnsi="Times"/>
-          <w:szCs w:val="20"/>
-        </w:rPr>
-        <w:t xml:space="preserve">) website. </w:t>
-      </w:r>
-      <w:proofErr w:type="spellStart"/>
-      <w:r>
-        <w:rPr>
-          <w:rFonts w:ascii="Times" w:hAnsi="Times"/>
-          <w:szCs w:val="20"/>
-        </w:rPr>
-        <w:t>IMDb</w:t>
-      </w:r>
-      <w:proofErr w:type="spellEnd"/>
-      <w:r>
-        <w:rPr>
-          <w:rFonts w:ascii="Times" w:hAnsi="Times"/>
-          <w:szCs w:val="20"/>
-        </w:rPr>
-        <w:t xml:space="preserve"> was created initially as an online list of movies to satisfy the information needs of several computer-savvy movie enthusiasts. Over time, the information evolved into a database-driven website with university affiliations. Finally, the website was purchased by Amazon.com in an effort to use it to drive movie sales to their site.</w:t>
+        <w:t>The idea for IMuDB arose from the existing Internet Movie Databse (IMDb) website. IMDb was created initially as an online list of movies to satisfy the information needs of several computer-savvy movie enthusiasts. Over time, the information evolved into a database-driven website with university affiliations. Finally, the website was purchased by Amazon.com in an effort to use it to drive movie sales to their site.</w:t>
       </w:r>
       <w:r>
         <w:rPr>
@@ -2595,23 +2139,7 @@
           <w:szCs w:val="20"/>
         </w:rPr>
         <w:br/>
-        <w:t xml:space="preserve">As a result of this business model, Information-Driven Sales, LLC, has created the idea of </w:t>
-      </w:r>
-      <w:proofErr w:type="spellStart"/>
-      <w:r>
-        <w:rPr>
-          <w:rFonts w:ascii="Times" w:hAnsi="Times"/>
-          <w:szCs w:val="20"/>
-        </w:rPr>
-        <w:t>IMuDb</w:t>
-      </w:r>
-      <w:proofErr w:type="spellEnd"/>
-      <w:r>
-        <w:rPr>
-          <w:rFonts w:ascii="Times" w:hAnsi="Times"/>
-          <w:szCs w:val="20"/>
-        </w:rPr>
-        <w:t xml:space="preserve">, which will attract consumers with its loads of musical information. The site will then direct users interested in purchasing music to iTunes, Amazon.com, or other similar music sales companies and charge a commission for the purchases those consumers make. Another potential revenue-generating model is to form a contract with a single company and charge </w:t>
+        <w:t xml:space="preserve">As a result of this business model, Information-Driven Sales, LLC, has created the idea of IMuDb, which will attract consumers with its loads of musical information. The site will then direct users interested in purchasing music to iTunes, Amazon.com, or other similar music sales companies and charge a commission for the purchases those consumers make. Another potential revenue-generating model is to form a contract with a single company and charge </w:t>
       </w:r>
       <w:proofErr w:type="gramStart"/>
       <w:r>
@@ -2688,39 +2216,7 @@
           <w:rFonts w:ascii="Times" w:hAnsi="Times"/>
           <w:szCs w:val="20"/>
         </w:rPr>
-        <w:t>The Internet Music Database (</w:t>
-      </w:r>
-      <w:proofErr w:type="spellStart"/>
-      <w:r>
-        <w:rPr>
-          <w:rFonts w:ascii="Times" w:hAnsi="Times"/>
-          <w:szCs w:val="20"/>
-        </w:rPr>
-        <w:t>IMuDb</w:t>
-      </w:r>
-      <w:proofErr w:type="spellEnd"/>
-      <w:r>
-        <w:rPr>
-          <w:rFonts w:ascii="Times" w:hAnsi="Times"/>
-          <w:szCs w:val="20"/>
-        </w:rPr>
-        <w:t xml:space="preserve">) will be an online source of musical information. The site will view musical information from the perspective of musicians much in the same way that </w:t>
-      </w:r>
-      <w:proofErr w:type="spellStart"/>
-      <w:r>
-        <w:rPr>
-          <w:rFonts w:ascii="Times" w:hAnsi="Times"/>
-          <w:szCs w:val="20"/>
-        </w:rPr>
-        <w:t>IMDb</w:t>
-      </w:r>
-      <w:proofErr w:type="spellEnd"/>
-      <w:r>
-        <w:rPr>
-          <w:rFonts w:ascii="Times" w:hAnsi="Times"/>
-          <w:szCs w:val="20"/>
-        </w:rPr>
-        <w:t xml:space="preserve"> views movie information from the perspective of actors. Chronological information on all the works of a particular artist will be available for review. In addition to searching and linking by musician, the site will also allow users to navigate based upon band, album, genre, and concert/tour.</w:t>
+        <w:t>The Internet Music Database (IMuDb) will be an online source of musical information. The site will view musical information from the perspective of musicians much in the same way that IMDb views movie information from the perspective of actors. Chronological information on all the works of a particular artist will be available for review. In addition to searching and linking by musician, the site will also allow users to navigate based upon band, album, genre, and concert/tour.</w:t>
       </w:r>
       <w:r>
         <w:rPr>
@@ -2750,23 +2246,7 @@
           <w:szCs w:val="20"/>
         </w:rPr>
         <w:br/>
-        <w:t>The revenue-generation performed by the site will come in several forms. First, the use of on-</w:t>
-      </w:r>
-      <w:proofErr w:type="gramStart"/>
-      <w:r>
-        <w:rPr>
-          <w:rFonts w:ascii="Times" w:hAnsi="Times"/>
-          <w:szCs w:val="20"/>
-        </w:rPr>
-        <w:t>page</w:t>
-      </w:r>
-      <w:proofErr w:type="gramEnd"/>
-      <w:r>
-        <w:rPr>
-          <w:rFonts w:ascii="Times" w:hAnsi="Times"/>
-          <w:szCs w:val="20"/>
-        </w:rPr>
-        <w:t xml:space="preserve"> advertisements will create a revenue stream. Additionally, the site will provide links to other music sellers that recommend purchasing items related to what the user is investigating. As discussed previously, the revenue generated from this action will be commission-based, be derived from an "exclusivity fee", or both.</w:t>
+        <w:t>The revenue-generation performed by the site will come in several forms. First, the use of on-page advertisements will create a revenue stream. Additionally, the site will provide links to other music sellers that recommend purchasing items related to what the user is investigating. As discussed previously, the revenue generated from this action will be commission-based, be derived from an "exclusivity fee", or both.</w:t>
       </w:r>
     </w:p>
     <w:p/>

</xml_diff>